<commit_message>
remplissage auto word doc
</commit_message>
<xml_diff>
--- a/Cos.docx
+++ b/Cos.docx
@@ -17,12 +17,22 @@
           <w:sz w:val="22"/>
           <w:szCs w:val="22"/>
         </w:rPr>
-        <w:t>Structure :    {</w:t>
+        <w:t xml:space="preserve">Structure :    </w:t>
+      </w:r>
+      <w:r>
+        <w:rPr>
+          <w:rFonts w:ascii="Arial" w:hAnsi="Arial" w:cs="Arial"/>
+          <w:b/>
+          <w:sz w:val="22"/>
+          <w:szCs w:val="22"/>
+        </w:rPr>
+        <w:t>{</w:t>
       </w:r>
       <w:proofErr w:type="spellStart"/>
       <w:r>
         <w:rPr>
           <w:rFonts w:ascii="Arial" w:hAnsi="Arial" w:cs="Arial"/>
+          <w:b/>
           <w:sz w:val="22"/>
           <w:szCs w:val="22"/>
         </w:rPr>
@@ -32,6 +42,7 @@
       <w:r>
         <w:rPr>
           <w:rFonts w:ascii="Arial" w:hAnsi="Arial" w:cs="Arial"/>
+          <w:b/>
           <w:sz w:val="22"/>
           <w:szCs w:val="22"/>
         </w:rPr>
@@ -105,12 +116,22 @@
           <w:sz w:val="22"/>
           <w:szCs w:val="22"/>
         </w:rPr>
-        <w:t xml:space="preserve">    {</w:t>
+        <w:t xml:space="preserve">    </w:t>
+      </w:r>
+      <w:r>
+        <w:rPr>
+          <w:rFonts w:ascii="Arial" w:hAnsi="Arial"/>
+          <w:b/>
+          <w:sz w:val="22"/>
+          <w:szCs w:val="22"/>
+        </w:rPr>
+        <w:t>{</w:t>
       </w:r>
       <w:proofErr w:type="spellStart"/>
       <w:r>
         <w:rPr>
           <w:rFonts w:ascii="Arial" w:hAnsi="Arial"/>
+          <w:b/>
           <w:sz w:val="22"/>
           <w:szCs w:val="22"/>
         </w:rPr>
@@ -120,6 +141,7 @@
       <w:r>
         <w:rPr>
           <w:rFonts w:ascii="Arial" w:hAnsi="Arial"/>
+          <w:b/>
           <w:sz w:val="22"/>
           <w:szCs w:val="22"/>
         </w:rPr>
@@ -224,12 +246,22 @@
           <w:sz w:val="22"/>
           <w:szCs w:val="22"/>
         </w:rPr>
-        <w:t xml:space="preserve">  {</w:t>
+        <w:t xml:space="preserve">  </w:t>
+      </w:r>
+      <w:r>
+        <w:rPr>
+          <w:rFonts w:ascii="Arial" w:hAnsi="Arial" w:cs="Arial"/>
+          <w:b/>
+          <w:sz w:val="22"/>
+          <w:szCs w:val="22"/>
+        </w:rPr>
+        <w:t>{</w:t>
       </w:r>
       <w:proofErr w:type="spellStart"/>
       <w:r>
         <w:rPr>
           <w:rFonts w:ascii="Arial" w:hAnsi="Arial" w:cs="Arial"/>
+          <w:b/>
           <w:sz w:val="22"/>
           <w:szCs w:val="22"/>
         </w:rPr>
@@ -239,6 +271,7 @@
       <w:r>
         <w:rPr>
           <w:rFonts w:ascii="Arial" w:hAnsi="Arial" w:cs="Arial"/>
+          <w:b/>
           <w:sz w:val="22"/>
           <w:szCs w:val="22"/>
         </w:rPr>
@@ -261,7 +294,16 @@
           <w:sz w:val="22"/>
           <w:szCs w:val="22"/>
         </w:rPr>
-        <w:t>Sise à :   {lieu}</w:t>
+        <w:t xml:space="preserve">Sise à :   </w:t>
+      </w:r>
+      <w:r>
+        <w:rPr>
+          <w:rFonts w:ascii="Arial" w:hAnsi="Arial" w:cs="Arial"/>
+          <w:b/>
+          <w:sz w:val="22"/>
+          <w:szCs w:val="22"/>
+        </w:rPr>
+        <w:t>{lieu}</w:t>
       </w:r>
       <w:r>
         <w:rPr>
@@ -1786,37 +1828,44 @@
           <w:sz w:val="22"/>
           <w:szCs w:val="22"/>
         </w:rPr>
-        <w:t xml:space="preserve"> - En qualité de : </w:t>
-      </w:r>
-      <w:r>
-        <w:rPr>
-          <w:rFonts w:ascii="Cambria" w:hAnsi="Cambria"/>
-          <w:b/>
-          <w:sz w:val="22"/>
-          <w:szCs w:val="22"/>
-        </w:rPr>
-        <w:t>………………</w:t>
-      </w:r>
-      <w:r>
-        <w:rPr>
-          <w:rFonts w:ascii="Cambria" w:hAnsi="Cambria"/>
-          <w:b/>
-          <w:sz w:val="22"/>
-          <w:szCs w:val="22"/>
-        </w:rPr>
-        <w:t>11</w:t>
+        <w:t xml:space="preserve"> - En qualité de </w:t>
       </w:r>
       <w:proofErr w:type="gramStart"/>
       <w:r>
         <w:rPr>
           <w:rFonts w:ascii="Cambria" w:hAnsi="Cambria"/>
-          <w:b/>
-          <w:sz w:val="22"/>
-          <w:szCs w:val="22"/>
-        </w:rPr>
-        <w:t>……………………………….</w:t>
+          <w:sz w:val="22"/>
+          <w:szCs w:val="22"/>
+        </w:rPr>
+        <w:t xml:space="preserve">: </w:t>
+      </w:r>
+      <w:r>
+        <w:rPr>
+          <w:rFonts w:ascii="Cambria" w:hAnsi="Cambria"/>
+          <w:sz w:val="22"/>
+          <w:szCs w:val="22"/>
+        </w:rPr>
+        <w:t xml:space="preserve"> </w:t>
+      </w:r>
+      <w:r>
+        <w:rPr>
+          <w:rFonts w:ascii="Cambria" w:hAnsi="Cambria"/>
+          <w:b/>
+          <w:sz w:val="22"/>
+          <w:szCs w:val="22"/>
+        </w:rPr>
+        <w:t>{</w:t>
       </w:r>
       <w:proofErr w:type="gramEnd"/>
+      <w:r>
+        <w:rPr>
+          <w:rFonts w:ascii="Cambria" w:hAnsi="Cambria"/>
+          <w:b/>
+          <w:sz w:val="22"/>
+          <w:szCs w:val="22"/>
+        </w:rPr>
+        <w:t>poste}</w:t>
+      </w:r>
     </w:p>
     <w:p>
       <w:pPr>
@@ -1837,32 +1886,20 @@
       <w:r>
         <w:rPr>
           <w:rFonts w:ascii="Cambria" w:hAnsi="Cambria"/>
-          <w:b/>
-          <w:bCs/>
-          <w:sz w:val="22"/>
-          <w:szCs w:val="22"/>
-        </w:rPr>
-        <w:t>………………</w:t>
-      </w:r>
-      <w:r>
-        <w:rPr>
-          <w:rFonts w:ascii="Cambria" w:hAnsi="Cambria"/>
-          <w:b/>
-          <w:bCs/>
-          <w:sz w:val="22"/>
-          <w:szCs w:val="22"/>
-        </w:rPr>
-        <w:t>19</w:t>
-      </w:r>
-      <w:r>
-        <w:rPr>
-          <w:rFonts w:ascii="Cambria" w:hAnsi="Cambria"/>
-          <w:b/>
-          <w:bCs/>
-          <w:sz w:val="22"/>
-          <w:szCs w:val="22"/>
-        </w:rPr>
-        <w:t>……………………………</w:t>
+          <w:sz w:val="22"/>
+          <w:szCs w:val="22"/>
+        </w:rPr>
+        <w:t xml:space="preserve">  </w:t>
+      </w:r>
+      <w:r>
+        <w:rPr>
+          <w:rFonts w:ascii="Cambria" w:hAnsi="Cambria"/>
+          <w:b/>
+          <w:bCs/>
+          <w:sz w:val="22"/>
+          <w:szCs w:val="22"/>
+        </w:rPr>
+        <w:t>{statut}</w:t>
       </w:r>
     </w:p>
     <w:p>
@@ -1892,40 +1929,46 @@
           <w:sz w:val="22"/>
           <w:szCs w:val="22"/>
         </w:rPr>
-        <w:t xml:space="preserve"> Le salarié(e) est affecté(e) : </w:t>
-      </w:r>
-      <w:r>
-        <w:rPr>
-          <w:rFonts w:ascii="Cambria" w:hAnsi="Cambria"/>
-          <w:b/>
-          <w:bCs/>
-          <w:sz w:val="22"/>
-          <w:szCs w:val="22"/>
-        </w:rPr>
-        <w:t>…………</w:t>
-      </w:r>
-      <w:r>
-        <w:rPr>
-          <w:rFonts w:ascii="Cambria" w:hAnsi="Cambria"/>
-          <w:b/>
-          <w:bCs/>
-          <w:sz w:val="22"/>
-          <w:szCs w:val="22"/>
-        </w:rPr>
-        <w:t>12</w:t>
+        <w:t xml:space="preserve"> Le salarié(e) est affecté(e) </w:t>
       </w:r>
       <w:proofErr w:type="gramStart"/>
       <w:r>
         <w:rPr>
           <w:rFonts w:ascii="Cambria" w:hAnsi="Cambria"/>
-          <w:b/>
-          <w:bCs/>
-          <w:sz w:val="22"/>
-          <w:szCs w:val="22"/>
-        </w:rPr>
-        <w:t>…………..</w:t>
+          <w:sz w:val="22"/>
+          <w:szCs w:val="22"/>
+        </w:rPr>
+        <w:t xml:space="preserve">: </w:t>
+      </w:r>
+      <w:r>
+        <w:rPr>
+          <w:rFonts w:ascii="Cambria" w:hAnsi="Cambria"/>
+          <w:sz w:val="22"/>
+          <w:szCs w:val="22"/>
+        </w:rPr>
+        <w:t xml:space="preserve"> </w:t>
+      </w:r>
+      <w:r>
+        <w:rPr>
+          <w:rFonts w:ascii="Cambria" w:hAnsi="Cambria"/>
+          <w:b/>
+          <w:bCs/>
+          <w:sz w:val="22"/>
+          <w:szCs w:val="22"/>
+        </w:rPr>
+        <w:t>{</w:t>
       </w:r>
       <w:proofErr w:type="gramEnd"/>
+      <w:r>
+        <w:rPr>
+          <w:rFonts w:ascii="Cambria" w:hAnsi="Cambria"/>
+          <w:b/>
+          <w:bCs/>
+          <w:sz w:val="22"/>
+          <w:szCs w:val="22"/>
+        </w:rPr>
+        <w:t>affectation}</w:t>
+      </w:r>
     </w:p>
     <w:p>
       <w:pPr>
@@ -2141,26 +2184,333 @@
         </w:rPr>
         <w:t xml:space="preserve"> le présent contrat est conclu pour la période du</w:t>
       </w:r>
+      <w:r>
+        <w:rPr>
+          <w:rFonts w:ascii="Cambria" w:hAnsi="Cambria"/>
+          <w:sz w:val="22"/>
+          <w:szCs w:val="22"/>
+        </w:rPr>
+        <w:t xml:space="preserve"> </w:t>
+      </w:r>
+      <w:r>
+        <w:rPr>
+          <w:rFonts w:ascii="Cambria" w:hAnsi="Cambria"/>
+          <w:b/>
+          <w:bCs/>
+          <w:sz w:val="22"/>
+          <w:szCs w:val="22"/>
+        </w:rPr>
+        <w:t>{</w:t>
+      </w:r>
+      <w:proofErr w:type="spellStart"/>
+      <w:r>
+        <w:rPr>
+          <w:rFonts w:ascii="Cambria" w:hAnsi="Cambria"/>
+          <w:b/>
+          <w:bCs/>
+          <w:sz w:val="22"/>
+          <w:szCs w:val="22"/>
+        </w:rPr>
+        <w:t>date_debut</w:t>
+      </w:r>
+      <w:proofErr w:type="spellEnd"/>
+      <w:r>
+        <w:rPr>
+          <w:rFonts w:ascii="Cambria" w:hAnsi="Cambria"/>
+          <w:b/>
+          <w:bCs/>
+          <w:sz w:val="22"/>
+          <w:szCs w:val="22"/>
+        </w:rPr>
+        <w:t xml:space="preserve">} </w:t>
+      </w:r>
+      <w:r>
+        <w:rPr>
+          <w:rFonts w:ascii="Cambria" w:hAnsi="Cambria"/>
+          <w:sz w:val="22"/>
+          <w:szCs w:val="22"/>
+        </w:rPr>
+        <w:t>au</w:t>
+      </w:r>
+      <w:r>
+        <w:rPr>
+          <w:rFonts w:ascii="Cambria" w:hAnsi="Cambria"/>
+          <w:b/>
+          <w:bCs/>
+          <w:sz w:val="22"/>
+          <w:szCs w:val="22"/>
+        </w:rPr>
+        <w:t xml:space="preserve"> {</w:t>
+      </w:r>
+      <w:proofErr w:type="spellStart"/>
+      <w:r>
+        <w:rPr>
+          <w:rFonts w:ascii="Cambria" w:hAnsi="Cambria"/>
+          <w:b/>
+          <w:bCs/>
+          <w:sz w:val="22"/>
+          <w:szCs w:val="22"/>
+        </w:rPr>
+        <w:t>date_fin</w:t>
+      </w:r>
+      <w:proofErr w:type="spellEnd"/>
+      <w:r>
+        <w:rPr>
+          <w:rFonts w:ascii="Cambria" w:hAnsi="Cambria"/>
+          <w:b/>
+          <w:bCs/>
+          <w:sz w:val="22"/>
+          <w:szCs w:val="22"/>
+        </w:rPr>
+        <w:t>}</w:t>
+      </w:r>
+    </w:p>
+    <w:p>
+      <w:pPr>
+        <w:jc w:val="both"/>
+        <w:rPr>
+          <w:rFonts w:ascii="Cambria" w:hAnsi="Cambria"/>
+          <w:sz w:val="22"/>
+          <w:szCs w:val="22"/>
+        </w:rPr>
+      </w:pPr>
+      <w:r>
+        <w:rPr>
+          <w:rFonts w:ascii="Cambria" w:hAnsi="Cambria"/>
+          <w:b/>
+          <w:bCs/>
+          <w:sz w:val="22"/>
+          <w:szCs w:val="22"/>
+        </w:rPr>
+        <w:t>03.2 :</w:t>
+      </w:r>
+      <w:r>
+        <w:rPr>
+          <w:rFonts w:ascii="Cambria" w:hAnsi="Cambria"/>
+          <w:sz w:val="22"/>
+          <w:szCs w:val="22"/>
+        </w:rPr>
+        <w:t xml:space="preserve"> MOTIF DE LA DUREE : </w:t>
+      </w:r>
+    </w:p>
+    <w:p>
+      <w:pPr>
+        <w:jc w:val="both"/>
+        <w:rPr>
+          <w:rFonts w:ascii="Cambria" w:hAnsi="Cambria"/>
+          <w:b/>
+          <w:bCs/>
+          <w:sz w:val="22"/>
+          <w:szCs w:val="22"/>
+        </w:rPr>
+      </w:pPr>
+      <w:r>
+        <w:rPr>
+          <w:rFonts w:ascii="Cambria" w:hAnsi="Cambria"/>
+          <w:sz w:val="22"/>
+          <w:szCs w:val="22"/>
+        </w:rPr>
+        <w:t xml:space="preserve">Le salarié(e) </w:t>
+      </w:r>
+      <w:r>
+        <w:rPr>
+          <w:rFonts w:ascii="Cambria" w:hAnsi="Cambria"/>
+          <w:b/>
+          <w:sz w:val="22"/>
+          <w:szCs w:val="22"/>
+        </w:rPr>
+        <w:t xml:space="preserve">Monsieur </w:t>
+      </w:r>
+      <w:r>
+        <w:rPr>
+          <w:rFonts w:ascii="Cambria" w:hAnsi="Cambria"/>
+          <w:b/>
+          <w:sz w:val="22"/>
+          <w:szCs w:val="22"/>
+        </w:rPr>
+        <w:t xml:space="preserve"> </w:t>
+      </w:r>
+      <w:r>
+        <w:rPr>
+          <w:rFonts w:ascii="Arial" w:hAnsi="Arial" w:cs="Arial"/>
+          <w:b/>
+          <w:bCs/>
+          <w:sz w:val="22"/>
+          <w:szCs w:val="22"/>
+        </w:rPr>
+        <w:t xml:space="preserve">{nom} </w:t>
+      </w:r>
+      <w:r>
+        <w:rPr>
+          <w:rFonts w:ascii="Arial" w:hAnsi="Arial" w:cs="Arial"/>
+          <w:b/>
+          <w:bCs/>
+          <w:sz w:val="22"/>
+          <w:szCs w:val="22"/>
+        </w:rPr>
+        <w:t xml:space="preserve">  </w:t>
+      </w:r>
+      <w:r>
+        <w:rPr>
+          <w:rFonts w:ascii="Cambria" w:hAnsi="Cambria"/>
+          <w:sz w:val="22"/>
+          <w:szCs w:val="22"/>
+        </w:rPr>
+        <w:t xml:space="preserve">est recruté(e) pour : </w:t>
+      </w:r>
+      <w:r>
+        <w:rPr>
+          <w:rFonts w:ascii="Cambria" w:hAnsi="Cambria"/>
+          <w:b/>
+          <w:bCs/>
+          <w:sz w:val="22"/>
+          <w:szCs w:val="22"/>
+        </w:rPr>
+        <w:t>{classification}</w:t>
+      </w:r>
+      <w:bookmarkStart w:id="0" w:name="_GoBack"/>
+      <w:bookmarkEnd w:id="0"/>
+      <w:r>
+        <w:rPr>
+          <w:rFonts w:ascii="Cambria" w:hAnsi="Cambria"/>
+          <w:b/>
+          <w:bCs/>
+          <w:sz w:val="22"/>
+          <w:szCs w:val="22"/>
+        </w:rPr>
+        <w:t>    </w:t>
+      </w:r>
+    </w:p>
+    <w:p>
+      <w:pPr>
+        <w:jc w:val="both"/>
+        <w:rPr>
+          <w:rFonts w:ascii="Cambria" w:hAnsi="Cambria"/>
+          <w:b/>
+          <w:bCs/>
+          <w:sz w:val="22"/>
+          <w:szCs w:val="22"/>
+          <w:u w:val="single"/>
+        </w:rPr>
+      </w:pPr>
+      <w:r>
+        <w:rPr>
+          <w:rFonts w:ascii="Cambria" w:hAnsi="Cambria"/>
+          <w:b/>
+          <w:bCs/>
+          <w:sz w:val="22"/>
+          <w:szCs w:val="22"/>
+          <w:u w:val="single"/>
+        </w:rPr>
+        <w:t>ARTICLE 04</w:t>
+      </w:r>
+      <w:r>
+        <w:rPr>
+          <w:rFonts w:ascii="Cambria" w:hAnsi="Cambria"/>
+          <w:b/>
+          <w:bCs/>
+          <w:sz w:val="22"/>
+          <w:szCs w:val="22"/>
+        </w:rPr>
+        <w:t xml:space="preserve"> : </w:t>
+      </w:r>
+      <w:r>
+        <w:rPr>
+          <w:rFonts w:ascii="Cambria" w:hAnsi="Cambria"/>
+          <w:b/>
+          <w:bCs/>
+          <w:sz w:val="22"/>
+          <w:szCs w:val="22"/>
+          <w:u w:val="single"/>
+        </w:rPr>
+        <w:t>REMUNERATION</w:t>
+      </w:r>
+    </w:p>
+    <w:p>
+      <w:pPr>
+        <w:jc w:val="both"/>
+        <w:rPr>
+          <w:rFonts w:ascii="Cambria" w:hAnsi="Cambria"/>
+          <w:sz w:val="22"/>
+          <w:szCs w:val="22"/>
+        </w:rPr>
+      </w:pPr>
+      <w:r>
+        <w:rPr>
+          <w:rFonts w:ascii="Cambria" w:hAnsi="Cambria"/>
+          <w:sz w:val="22"/>
+          <w:szCs w:val="22"/>
+        </w:rPr>
+        <w:t xml:space="preserve">Le salarié(e) </w:t>
+      </w:r>
+      <w:r>
+        <w:rPr>
+          <w:rFonts w:ascii="Cambria" w:hAnsi="Cambria"/>
+          <w:b/>
+          <w:sz w:val="22"/>
+          <w:szCs w:val="22"/>
+        </w:rPr>
+        <w:t xml:space="preserve">Monsieur </w:t>
+      </w:r>
+      <w:r>
+        <w:rPr>
+          <w:rFonts w:ascii="Cambria" w:hAnsi="Cambria"/>
+          <w:b/>
+          <w:sz w:val="22"/>
+          <w:szCs w:val="22"/>
+        </w:rPr>
+        <w:t xml:space="preserve">  </w:t>
+      </w:r>
+      <w:r>
+        <w:rPr>
+          <w:rFonts w:ascii="Arial" w:hAnsi="Arial" w:cs="Arial"/>
+          <w:b/>
+          <w:bCs/>
+          <w:sz w:val="22"/>
+          <w:szCs w:val="22"/>
+        </w:rPr>
+        <w:t xml:space="preserve"> {nom}           </w:t>
+      </w:r>
+      <w:r>
+        <w:rPr>
+          <w:rFonts w:ascii="Cambria" w:hAnsi="Cambria"/>
+          <w:sz w:val="22"/>
+          <w:szCs w:val="22"/>
+        </w:rPr>
+        <w:t xml:space="preserve">perçoit un salaire de base mensuel de : </w:t>
+      </w:r>
+    </w:p>
+    <w:p>
+      <w:pPr>
+        <w:jc w:val="both"/>
+        <w:rPr>
+          <w:rFonts w:ascii="Cambria" w:hAnsi="Cambria"/>
+          <w:sz w:val="22"/>
+          <w:szCs w:val="22"/>
+        </w:rPr>
+      </w:pPr>
+      <w:r>
+        <w:rPr>
+          <w:rFonts w:ascii="Cambria" w:hAnsi="Cambria"/>
+          <w:b/>
+          <w:bCs/>
+          <w:color w:val="000000"/>
+          <w:sz w:val="22"/>
+          <w:szCs w:val="22"/>
+        </w:rPr>
+        <w:t>{</w:t>
+      </w:r>
       <w:proofErr w:type="gramStart"/>
       <w:r>
         <w:rPr>
           <w:rFonts w:ascii="Cambria" w:hAnsi="Cambria"/>
           <w:b/>
           <w:bCs/>
-          <w:sz w:val="22"/>
-          <w:szCs w:val="22"/>
-        </w:rPr>
-        <w:t>………</w:t>
-      </w:r>
-      <w:r>
-        <w:rPr>
-          <w:rFonts w:ascii="Cambria" w:hAnsi="Cambria"/>
-          <w:b/>
-          <w:bCs/>
-          <w:sz w:val="22"/>
-          <w:szCs w:val="22"/>
-        </w:rPr>
-        <w:t>09</w:t>
+          <w:color w:val="000000"/>
+          <w:sz w:val="22"/>
+          <w:szCs w:val="22"/>
+        </w:rPr>
+        <w:t>salaire</w:t>
       </w:r>
       <w:proofErr w:type="gramEnd"/>
       <w:r>
@@ -2168,351 +2518,117 @@
           <w:rFonts w:ascii="Cambria" w:hAnsi="Cambria"/>
           <w:b/>
           <w:bCs/>
-          <w:sz w:val="22"/>
-          <w:szCs w:val="22"/>
-        </w:rPr>
-        <w:t>…………..</w:t>
-      </w:r>
-      <w:r>
-        <w:rPr>
-          <w:rFonts w:ascii="Cambria" w:hAnsi="Cambria"/>
-          <w:sz w:val="22"/>
-          <w:szCs w:val="22"/>
-        </w:rPr>
-        <w:t>au</w:t>
-      </w:r>
-      <w:r>
-        <w:rPr>
-          <w:rFonts w:ascii="Cambria" w:hAnsi="Cambria"/>
-          <w:b/>
-          <w:bCs/>
-          <w:sz w:val="22"/>
-          <w:szCs w:val="22"/>
-        </w:rPr>
-        <w:t>……………</w:t>
-      </w:r>
-      <w:r>
-        <w:rPr>
-          <w:rFonts w:ascii="Cambria" w:hAnsi="Cambria"/>
-          <w:b/>
-          <w:bCs/>
-          <w:sz w:val="22"/>
-          <w:szCs w:val="22"/>
-        </w:rPr>
-        <w:t>10</w:t>
-      </w:r>
-      <w:r>
-        <w:rPr>
-          <w:rFonts w:ascii="Cambria" w:hAnsi="Cambria"/>
-          <w:b/>
-          <w:bCs/>
-          <w:sz w:val="22"/>
-          <w:szCs w:val="22"/>
-        </w:rPr>
-        <w:t>……………</w:t>
-      </w:r>
-    </w:p>
-    <w:p>
-      <w:pPr>
-        <w:jc w:val="both"/>
-        <w:rPr>
-          <w:rFonts w:ascii="Cambria" w:hAnsi="Cambria"/>
-          <w:sz w:val="22"/>
-          <w:szCs w:val="22"/>
-        </w:rPr>
-      </w:pPr>
-      <w:r>
-        <w:rPr>
-          <w:rFonts w:ascii="Cambria" w:hAnsi="Cambria"/>
-          <w:b/>
-          <w:bCs/>
-          <w:sz w:val="22"/>
-          <w:szCs w:val="22"/>
-        </w:rPr>
-        <w:t>03.2 :</w:t>
-      </w:r>
-      <w:r>
-        <w:rPr>
-          <w:rFonts w:ascii="Cambria" w:hAnsi="Cambria"/>
-          <w:sz w:val="22"/>
-          <w:szCs w:val="22"/>
-        </w:rPr>
-        <w:t xml:space="preserve"> MOTIF DE LA DUREE : </w:t>
-      </w:r>
-    </w:p>
-    <w:p>
-      <w:pPr>
-        <w:jc w:val="both"/>
-        <w:rPr>
-          <w:rFonts w:ascii="Cambria" w:hAnsi="Cambria"/>
-          <w:b/>
-          <w:bCs/>
-          <w:sz w:val="22"/>
-          <w:szCs w:val="22"/>
-        </w:rPr>
-      </w:pPr>
-      <w:r>
-        <w:rPr>
-          <w:rFonts w:ascii="Cambria" w:hAnsi="Cambria"/>
-          <w:sz w:val="22"/>
-          <w:szCs w:val="22"/>
-        </w:rPr>
-        <w:t xml:space="preserve">Le salarié(e) </w:t>
-      </w:r>
-      <w:r>
-        <w:rPr>
-          <w:rFonts w:ascii="Cambria" w:hAnsi="Cambria"/>
-          <w:b/>
-          <w:sz w:val="22"/>
-          <w:szCs w:val="22"/>
-        </w:rPr>
-        <w:t xml:space="preserve">Monsieur </w:t>
-      </w:r>
-      <w:r>
-        <w:rPr>
-          <w:rFonts w:ascii="Arial" w:hAnsi="Arial" w:cs="Arial"/>
-          <w:b/>
-          <w:bCs/>
-          <w:sz w:val="22"/>
-          <w:szCs w:val="22"/>
-        </w:rPr>
-        <w:t>…………</w:t>
-      </w:r>
-      <w:r>
-        <w:rPr>
-          <w:rFonts w:ascii="Arial" w:hAnsi="Arial" w:cs="Arial"/>
-          <w:b/>
-          <w:bCs/>
-          <w:sz w:val="22"/>
-          <w:szCs w:val="22"/>
-        </w:rPr>
-        <w:t>06</w:t>
-      </w:r>
-      <w:r>
-        <w:rPr>
-          <w:rFonts w:ascii="Arial" w:hAnsi="Arial" w:cs="Arial"/>
-          <w:b/>
-          <w:bCs/>
-          <w:sz w:val="22"/>
-          <w:szCs w:val="22"/>
-        </w:rPr>
-        <w:t>…………</w:t>
-      </w:r>
-      <w:r>
-        <w:rPr>
-          <w:rFonts w:ascii="Cambria" w:hAnsi="Cambria"/>
-          <w:sz w:val="22"/>
-          <w:szCs w:val="22"/>
-        </w:rPr>
-        <w:t xml:space="preserve"> est recruté(e) pour : </w:t>
-      </w:r>
-      <w:r>
-        <w:rPr>
-          <w:rFonts w:ascii="Cambria" w:hAnsi="Cambria"/>
-          <w:b/>
-          <w:bCs/>
-          <w:sz w:val="22"/>
-          <w:szCs w:val="22"/>
-        </w:rPr>
-        <w:t>13</w:t>
-      </w:r>
-      <w:r>
-        <w:rPr>
-          <w:rFonts w:ascii="Cambria" w:hAnsi="Cambria"/>
-          <w:b/>
-          <w:bCs/>
-          <w:sz w:val="22"/>
-          <w:szCs w:val="22"/>
-        </w:rPr>
-        <w:t>    </w:t>
-      </w:r>
-    </w:p>
-    <w:p>
-      <w:pPr>
-        <w:jc w:val="both"/>
-        <w:rPr>
-          <w:rFonts w:ascii="Cambria" w:hAnsi="Cambria"/>
-          <w:b/>
-          <w:bCs/>
-          <w:sz w:val="22"/>
-          <w:szCs w:val="22"/>
-          <w:u w:val="single"/>
-        </w:rPr>
-      </w:pPr>
-      <w:r>
-        <w:rPr>
-          <w:rFonts w:ascii="Cambria" w:hAnsi="Cambria"/>
-          <w:b/>
-          <w:bCs/>
-          <w:sz w:val="22"/>
-          <w:szCs w:val="22"/>
-          <w:u w:val="single"/>
-        </w:rPr>
-        <w:t>ARTICLE 04</w:t>
-      </w:r>
-      <w:r>
-        <w:rPr>
-          <w:rFonts w:ascii="Cambria" w:hAnsi="Cambria"/>
-          <w:b/>
-          <w:bCs/>
-          <w:sz w:val="22"/>
-          <w:szCs w:val="22"/>
-        </w:rPr>
-        <w:t xml:space="preserve"> : </w:t>
-      </w:r>
-      <w:r>
-        <w:rPr>
-          <w:rFonts w:ascii="Cambria" w:hAnsi="Cambria"/>
-          <w:b/>
-          <w:bCs/>
-          <w:sz w:val="22"/>
-          <w:szCs w:val="22"/>
-          <w:u w:val="single"/>
-        </w:rPr>
-        <w:t>REMUNERATION</w:t>
-      </w:r>
-    </w:p>
-    <w:p>
-      <w:pPr>
-        <w:jc w:val="both"/>
-        <w:rPr>
-          <w:rFonts w:ascii="Cambria" w:hAnsi="Cambria"/>
-          <w:b/>
-          <w:bCs/>
-          <w:sz w:val="22"/>
-          <w:szCs w:val="22"/>
-        </w:rPr>
-      </w:pPr>
-      <w:r>
-        <w:rPr>
-          <w:rFonts w:ascii="Cambria" w:hAnsi="Cambria"/>
-          <w:sz w:val="22"/>
-          <w:szCs w:val="22"/>
-        </w:rPr>
-        <w:t xml:space="preserve">Le salarié(e) </w:t>
-      </w:r>
-      <w:r>
-        <w:rPr>
-          <w:rFonts w:ascii="Cambria" w:hAnsi="Cambria"/>
-          <w:b/>
-          <w:sz w:val="22"/>
-          <w:szCs w:val="22"/>
-        </w:rPr>
-        <w:t xml:space="preserve">Monsieur </w:t>
-      </w:r>
-      <w:r>
-        <w:rPr>
-          <w:rFonts w:ascii="Arial" w:hAnsi="Arial" w:cs="Arial"/>
-          <w:b/>
-          <w:bCs/>
-          <w:sz w:val="22"/>
-          <w:szCs w:val="22"/>
-        </w:rPr>
-        <w:t>……………</w:t>
-      </w:r>
-      <w:r>
-        <w:rPr>
-          <w:rFonts w:ascii="Arial" w:hAnsi="Arial" w:cs="Arial"/>
-          <w:b/>
-          <w:bCs/>
-          <w:sz w:val="22"/>
-          <w:szCs w:val="22"/>
-        </w:rPr>
-        <w:t>06</w:t>
-      </w:r>
-      <w:r>
-        <w:rPr>
-          <w:rFonts w:ascii="Arial" w:hAnsi="Arial" w:cs="Arial"/>
-          <w:b/>
-          <w:bCs/>
-          <w:sz w:val="22"/>
-          <w:szCs w:val="22"/>
-        </w:rPr>
-        <w:t>……………</w:t>
-      </w:r>
-      <w:r>
-        <w:rPr>
-          <w:rFonts w:ascii="Cambria" w:hAnsi="Cambria"/>
-          <w:sz w:val="22"/>
-          <w:szCs w:val="22"/>
-        </w:rPr>
-        <w:t xml:space="preserve"> perçoit un salaire de base mensuel de : </w:t>
-      </w:r>
-      <w:r>
-        <w:rPr>
-          <w:rFonts w:ascii="Cambria" w:hAnsi="Cambria"/>
-          <w:b/>
-          <w:bCs/>
           <w:color w:val="000000"/>
           <w:sz w:val="22"/>
           <w:szCs w:val="22"/>
         </w:rPr>
-        <w:t xml:space="preserve">………………………EN LETRE </w:t>
-      </w:r>
+        <w:t xml:space="preserve">}         </w:t>
+      </w:r>
+      <w:r>
+        <w:rPr>
+          <w:rFonts w:ascii="Cambria" w:hAnsi="Cambria"/>
+          <w:b/>
+          <w:bCs/>
+          <w:color w:val="000000"/>
+          <w:sz w:val="22"/>
+          <w:szCs w:val="22"/>
+        </w:rPr>
+        <w:t xml:space="preserve">EN LETRE </w:t>
+      </w:r>
+      <w:r>
+        <w:rPr>
+          <w:rFonts w:ascii="Cambria" w:hAnsi="Cambria"/>
+          <w:b/>
+          <w:bCs/>
+          <w:color w:val="000000"/>
+          <w:sz w:val="22"/>
+          <w:szCs w:val="22"/>
+        </w:rPr>
+        <w:t xml:space="preserve"> </w:t>
+      </w:r>
+      <w:r>
+        <w:rPr>
+          <w:rFonts w:ascii="Cambria" w:hAnsi="Cambria"/>
+          <w:b/>
+          <w:bCs/>
+          <w:color w:val="000000"/>
+          <w:sz w:val="22"/>
+          <w:szCs w:val="22"/>
+        </w:rPr>
+        <w:t xml:space="preserve">   </w:t>
+      </w:r>
+      <w:r>
+        <w:rPr>
+          <w:rFonts w:ascii="Cambria" w:hAnsi="Cambria"/>
+          <w:b/>
+          <w:bCs/>
+          <w:color w:val="000000"/>
+          <w:sz w:val="22"/>
+          <w:szCs w:val="22"/>
+        </w:rPr>
+        <w:t>{</w:t>
+      </w:r>
+      <w:proofErr w:type="spellStart"/>
+      <w:r>
+        <w:rPr>
+          <w:rFonts w:ascii="Cambria" w:hAnsi="Cambria"/>
+          <w:b/>
+          <w:bCs/>
+          <w:color w:val="000000"/>
+          <w:sz w:val="22"/>
+          <w:szCs w:val="22"/>
+        </w:rPr>
+        <w:t>salaire_lettres</w:t>
+      </w:r>
+      <w:proofErr w:type="spellEnd"/>
+      <w:r>
+        <w:rPr>
+          <w:rFonts w:ascii="Cambria" w:hAnsi="Cambria"/>
+          <w:b/>
+          <w:bCs/>
+          <w:color w:val="000000"/>
+          <w:sz w:val="22"/>
+          <w:szCs w:val="22"/>
+        </w:rPr>
+        <w:t>}</w:t>
+      </w:r>
+      <w:r>
+        <w:rPr>
+          <w:rFonts w:ascii="Cambria" w:hAnsi="Cambria"/>
+          <w:sz w:val="22"/>
+          <w:szCs w:val="22"/>
+        </w:rPr>
+        <w:t xml:space="preserve"> </w:t>
+      </w:r>
+    </w:p>
+    <w:p>
+      <w:pPr>
+        <w:jc w:val="both"/>
+        <w:rPr>
+          <w:rFonts w:ascii="Cambria" w:hAnsi="Cambria"/>
+          <w:b/>
+          <w:bCs/>
+          <w:sz w:val="22"/>
+          <w:szCs w:val="22"/>
+        </w:rPr>
+      </w:pPr>
       <w:proofErr w:type="gramStart"/>
       <w:r>
         <w:rPr>
           <w:rFonts w:ascii="Cambria" w:hAnsi="Cambria"/>
-          <w:b/>
-          <w:bCs/>
-          <w:color w:val="000000"/>
-          <w:sz w:val="22"/>
-          <w:szCs w:val="22"/>
-        </w:rPr>
-        <w:t>……………………………………….</w:t>
+          <w:sz w:val="22"/>
+          <w:szCs w:val="22"/>
+        </w:rPr>
+        <w:t>correspondant</w:t>
       </w:r>
       <w:proofErr w:type="gramEnd"/>
       <w:r>
         <w:rPr>
           <w:rFonts w:ascii="Cambria" w:hAnsi="Cambria"/>
-          <w:b/>
-          <w:bCs/>
-          <w:color w:val="000000"/>
-          <w:sz w:val="22"/>
-          <w:szCs w:val="22"/>
-        </w:rPr>
-        <w:t xml:space="preserve">   </w:t>
-      </w:r>
-      <w:r>
-        <w:rPr>
-          <w:rFonts w:ascii="Cambria" w:hAnsi="Cambria"/>
-          <w:b/>
-          <w:bCs/>
-          <w:color w:val="000000"/>
-          <w:sz w:val="22"/>
-          <w:szCs w:val="22"/>
-        </w:rPr>
-        <w:t>(………………</w:t>
-      </w:r>
-      <w:r>
-        <w:rPr>
-          <w:rFonts w:ascii="Cambria" w:hAnsi="Cambria"/>
-          <w:b/>
-          <w:bCs/>
-          <w:color w:val="000000"/>
-          <w:sz w:val="22"/>
-          <w:szCs w:val="22"/>
-        </w:rPr>
-        <w:t>14</w:t>
-      </w:r>
-      <w:r>
-        <w:rPr>
-          <w:rFonts w:ascii="Cambria" w:hAnsi="Cambria"/>
-          <w:b/>
-          <w:bCs/>
-          <w:color w:val="000000"/>
-          <w:sz w:val="22"/>
-          <w:szCs w:val="22"/>
-        </w:rPr>
-        <w:t>………….DA)</w:t>
-      </w:r>
-      <w:r>
-        <w:rPr>
-          <w:rFonts w:ascii="Cambria" w:hAnsi="Cambria"/>
-          <w:sz w:val="22"/>
-          <w:szCs w:val="22"/>
-        </w:rPr>
-        <w:t xml:space="preserve"> correspondant au :</w:t>
+          <w:sz w:val="22"/>
+          <w:szCs w:val="22"/>
+        </w:rPr>
+        <w:t xml:space="preserve"> au :</w:t>
       </w:r>
     </w:p>
     <w:p>
@@ -2540,28 +2656,8 @@
           <w:bCs/>
           <w:color w:val="000000"/>
         </w:rPr>
-        <w:t>…………</w:t>
-      </w:r>
-      <w:r>
-        <w:rPr>
-          <w:rFonts w:ascii="Cambria" w:hAnsi="Cambria"/>
-          <w:b/>
-          <w:bCs/>
-          <w:color w:val="000000"/>
-        </w:rPr>
-        <w:t>15</w:t>
-      </w:r>
-      <w:proofErr w:type="gramStart"/>
-      <w:r>
-        <w:rPr>
-          <w:rFonts w:ascii="Cambria" w:hAnsi="Cambria"/>
-          <w:b/>
-          <w:bCs/>
-          <w:color w:val="000000"/>
-        </w:rPr>
-        <w:t>……………………….</w:t>
-      </w:r>
-      <w:proofErr w:type="gramEnd"/>
+        <w:t>{groupe}</w:t>
+      </w:r>
     </w:p>
     <w:p>
       <w:pPr>
@@ -2587,23 +2683,33 @@
           <w:b/>
           <w:bCs/>
         </w:rPr>
-        <w:t xml:space="preserve"> …………</w:t>
-      </w:r>
-      <w:r>
-        <w:rPr>
-          <w:rFonts w:ascii="Cambria" w:hAnsi="Cambria"/>
-          <w:b/>
-          <w:bCs/>
-        </w:rPr>
-        <w:t>16</w:t>
-      </w:r>
-      <w:r>
-        <w:rPr>
-          <w:rFonts w:ascii="Cambria" w:hAnsi="Cambria"/>
-          <w:b/>
-          <w:bCs/>
-        </w:rPr>
-        <w:t>………………</w:t>
+        <w:t xml:space="preserve"> </w:t>
+      </w:r>
+      <w:r>
+        <w:rPr>
+          <w:rFonts w:ascii="Cambria" w:hAnsi="Cambria"/>
+          <w:b/>
+          <w:bCs/>
+        </w:rPr>
+        <w:t>{</w:t>
+      </w:r>
+      <w:proofErr w:type="spellStart"/>
+      <w:r>
+        <w:rPr>
+          <w:rFonts w:ascii="Cambria" w:hAnsi="Cambria"/>
+          <w:b/>
+          <w:bCs/>
+        </w:rPr>
+        <w:t>categorie</w:t>
+      </w:r>
+      <w:proofErr w:type="spellEnd"/>
+      <w:r>
+        <w:rPr>
+          <w:rFonts w:ascii="Cambria" w:hAnsi="Cambria"/>
+          <w:b/>
+          <w:bCs/>
+        </w:rPr>
+        <w:t>}</w:t>
       </w:r>
     </w:p>
     <w:p>
@@ -2623,22 +2729,15 @@
         <w:rPr>
           <w:rFonts w:ascii="Cambria" w:hAnsi="Cambria"/>
         </w:rPr>
-        <w:t xml:space="preserve"> Section : ……………</w:t>
-      </w:r>
-      <w:r>
-        <w:rPr>
-          <w:rFonts w:ascii="Cambria" w:hAnsi="Cambria"/>
-        </w:rPr>
-        <w:t>17</w:t>
-      </w:r>
-      <w:proofErr w:type="gramStart"/>
-      <w:r>
-        <w:rPr>
-          <w:rFonts w:ascii="Cambria" w:hAnsi="Cambria"/>
-        </w:rPr>
-        <w:t>……………..</w:t>
-      </w:r>
-      <w:proofErr w:type="gramEnd"/>
+        <w:t xml:space="preserve"> Section : </w:t>
+      </w:r>
+      <w:r>
+        <w:rPr>
+          <w:rFonts w:ascii="Cambria" w:hAnsi="Cambria"/>
+          <w:b/>
+        </w:rPr>
+        <w:t>{section}</w:t>
+      </w:r>
     </w:p>
     <w:p>
       <w:pPr>
@@ -3072,16 +3171,37 @@
         </w:rPr>
         <w:t xml:space="preserve"> </w:t>
       </w:r>
-      <w:proofErr w:type="gramStart"/>
-      <w:r>
-        <w:rPr>
-          <w:rFonts w:ascii="Cambria" w:hAnsi="Cambria"/>
-          <w:b/>
-          <w:bCs/>
-          <w:sz w:val="22"/>
-          <w:szCs w:val="22"/>
-        </w:rPr>
-        <w:t>…………….</w:t>
+      <w:r>
+        <w:rPr>
+          <w:rFonts w:ascii="Cambria" w:hAnsi="Cambria"/>
+          <w:b/>
+          <w:bCs/>
+          <w:sz w:val="22"/>
+          <w:szCs w:val="22"/>
+        </w:rPr>
+        <w:t>{</w:t>
+      </w:r>
+      <w:proofErr w:type="spellStart"/>
+      <w:r>
+        <w:rPr>
+          <w:rFonts w:ascii="Cambria" w:hAnsi="Cambria"/>
+          <w:b/>
+          <w:bCs/>
+          <w:sz w:val="22"/>
+          <w:szCs w:val="22"/>
+        </w:rPr>
+        <w:t>periode</w:t>
+      </w:r>
+      <w:proofErr w:type="spellEnd"/>
+      <w:r>
+        <w:rPr>
+          <w:rFonts w:ascii="Cambria" w:hAnsi="Cambria"/>
+          <w:b/>
+          <w:bCs/>
+          <w:sz w:val="22"/>
+          <w:szCs w:val="22"/>
+        </w:rPr>
+        <w:t>}</w:t>
       </w:r>
       <w:r>
         <w:rPr>
@@ -3092,19 +3212,7 @@
           <w:sz w:val="22"/>
           <w:szCs w:val="22"/>
         </w:rPr>
-        <w:t>…</w:t>
-      </w:r>
-      <w:proofErr w:type="gramEnd"/>
-      <w:r>
-        <w:rPr>
-          <w:rFonts w:ascii="Cambria" w:hAnsi="Cambria"/>
-          <w:b/>
-          <w:bCs/>
-          <w:color w:val="000000"/>
-          <w:sz w:val="22"/>
-          <w:szCs w:val="22"/>
-        </w:rPr>
-        <w:t xml:space="preserve">2 MOIS </w:t>
+        <w:t xml:space="preserve"> </w:t>
       </w:r>
     </w:p>
     <w:p>
@@ -3982,26 +4090,45 @@
           <w:sz w:val="22"/>
           <w:szCs w:val="22"/>
         </w:rPr>
-        <w:t xml:space="preserve"> soit le :……………</w:t>
-      </w:r>
-      <w:r>
-        <w:rPr>
-          <w:rFonts w:ascii="Cambria" w:hAnsi="Cambria"/>
-          <w:sz w:val="22"/>
-          <w:szCs w:val="22"/>
-        </w:rPr>
-        <w:t>10</w:t>
-      </w:r>
-      <w:proofErr w:type="gramStart"/>
-      <w:r>
-        <w:rPr>
-          <w:rFonts w:ascii="Cambria" w:hAnsi="Cambria"/>
-          <w:sz w:val="22"/>
-          <w:szCs w:val="22"/>
-        </w:rPr>
-        <w:t>………………….</w:t>
-      </w:r>
-      <w:proofErr w:type="gramEnd"/>
+        <w:t xml:space="preserve"> soit le </w:t>
+      </w:r>
+      <w:r>
+        <w:rPr>
+          <w:rFonts w:ascii="Cambria" w:hAnsi="Cambria"/>
+          <w:sz w:val="22"/>
+          <w:szCs w:val="22"/>
+        </w:rPr>
+        <w:t xml:space="preserve">:    </w:t>
+      </w:r>
+      <w:r>
+        <w:rPr>
+          <w:rFonts w:ascii="Cambria" w:hAnsi="Cambria"/>
+          <w:b/>
+          <w:sz w:val="22"/>
+          <w:szCs w:val="22"/>
+        </w:rPr>
+        <w:t>{</w:t>
+      </w:r>
+      <w:proofErr w:type="spellStart"/>
+      <w:r>
+        <w:rPr>
+          <w:rFonts w:ascii="Cambria" w:hAnsi="Cambria"/>
+          <w:b/>
+          <w:sz w:val="22"/>
+          <w:szCs w:val="22"/>
+        </w:rPr>
+        <w:t>date_fin</w:t>
+      </w:r>
+      <w:proofErr w:type="spellEnd"/>
+      <w:r>
+        <w:rPr>
+          <w:rFonts w:ascii="Cambria" w:hAnsi="Cambria"/>
+          <w:b/>
+          <w:sz w:val="22"/>
+          <w:szCs w:val="22"/>
+        </w:rPr>
+        <w:t>}</w:t>
+      </w:r>
     </w:p>
     <w:p>
       <w:pPr>
@@ -4238,8 +4365,6 @@
         </w:rPr>
         <w:t>) de la rémunération perçue au titre de l’exécution du présent contrat lorsque la durée d’exécution du contrat est supérieure à la moitié de la durée contractuelle.</w:t>
       </w:r>
-      <w:bookmarkStart w:id="0" w:name="_GoBack"/>
-      <w:bookmarkEnd w:id="0"/>
     </w:p>
     <w:p>
       <w:pPr>
@@ -4530,27 +4655,29 @@
           <w:sz w:val="22"/>
           <w:szCs w:val="22"/>
         </w:rPr>
-        <w:t>…………</w:t>
-      </w:r>
-      <w:r>
-        <w:rPr>
-          <w:rFonts w:ascii="Cambria" w:hAnsi="Cambria"/>
-          <w:b/>
-          <w:bCs/>
-          <w:sz w:val="22"/>
-          <w:szCs w:val="22"/>
-        </w:rPr>
-        <w:t>09</w:t>
-      </w:r>
-      <w:r>
-        <w:rPr>
-          <w:rFonts w:ascii="Cambria" w:hAnsi="Cambria"/>
-          <w:b/>
-          <w:bCs/>
-          <w:sz w:val="22"/>
-          <w:szCs w:val="22"/>
-        </w:rPr>
-        <w:t>……………..</w:t>
+        <w:t>{</w:t>
+      </w:r>
+      <w:proofErr w:type="spellStart"/>
+      <w:r>
+        <w:rPr>
+          <w:rFonts w:ascii="Cambria" w:hAnsi="Cambria"/>
+          <w:b/>
+          <w:bCs/>
+          <w:sz w:val="22"/>
+          <w:szCs w:val="22"/>
+        </w:rPr>
+        <w:t>date_debut</w:t>
+      </w:r>
+      <w:proofErr w:type="spellEnd"/>
+      <w:r>
+        <w:rPr>
+          <w:rFonts w:ascii="Cambria" w:hAnsi="Cambria"/>
+          <w:b/>
+          <w:bCs/>
+          <w:sz w:val="22"/>
+          <w:szCs w:val="22"/>
+        </w:rPr>
+        <w:t>}</w:t>
       </w:r>
     </w:p>
     <w:p>

</xml_diff>